<commit_message>
added a new title
</commit_message>
<xml_diff>
--- a/Git.docx
+++ b/Git.docx
@@ -14,6 +14,25 @@
     <w:p>
       <w:r>
         <w:t xml:space="preserve">Learning about git </w:t>
+      </w:r>
+    </w:p>
+    <w:p>
+      <w:r>
+        <w:t>H</w:t>
+      </w:r>
+      <w:r>
+        <w:t>asghdasrhuhyuddsfbaskjhferqhyu</w:t>
+      </w:r>
+      <w:r>
+        <w:t>ij0trpoi-terer0-erwpoi-pokfdplkvcxplkvcxkm</w:t>
+      </w:r>
+      <w:proofErr w:type="gramStart"/>
+      <w:r>
+        <w:t>;lvcxlk</w:t>
+      </w:r>
+      <w:proofErr w:type="gramEnd"/>
+      <w:r>
+        <w:t>;vcx;lkcxplk[cxpokxzpok[</w:t>
       </w:r>
       <w:bookmarkStart w:id="0" w:name="_GoBack"/>
       <w:bookmarkEnd w:id="0"/>

</xml_diff>